<commit_message>
adjust ppt and report
</commit_message>
<xml_diff>
--- a/Report/Capstone Final Report.docx
+++ b/Report/Capstone Final Report.docx
@@ -25,10 +25,15 @@
     <w:sdt>
       <w:sdtPr>
         <w:rPr>
-          <w:rFonts w:ascii="Times New Roman" w:hAnsi="Times New Roman" w:cs="Times New Roman"/>
+          <w:rFonts w:ascii="Times New Roman" w:eastAsiaTheme="minorEastAsia" w:hAnsi="Times New Roman" w:cs="Times New Roman"/>
           <w:b w:val="0"/>
           <w:bCs w:val="0"/>
           <w:color w:val="000000" w:themeColor="text1"/>
+          <w:kern w:val="2"/>
+          <w:sz w:val="24"/>
+          <w:szCs w:val="24"/>
+          <w:lang w:eastAsia="zh-TW"/>
+          <w14:ligatures w14:val="standardContextual"/>
         </w:rPr>
         <w:id w:val="-1140657293"/>
         <w:docPartObj>
@@ -38,13 +43,7 @@
       </w:sdtPr>
       <w:sdtEndPr>
         <w:rPr>
-          <w:rFonts w:eastAsiaTheme="minorEastAsia"/>
           <w:noProof/>
-          <w:kern w:val="2"/>
-          <w:sz w:val="24"/>
-          <w:szCs w:val="24"/>
-          <w:lang w:eastAsia="zh-TW"/>
-          <w14:ligatures w14:val="standardContextual"/>
         </w:rPr>
       </w:sdtEndPr>
       <w:sdtContent>
@@ -1327,21 +1326,7 @@
           <w:rFonts w:ascii="Times New Roman" w:hAnsi="Times New Roman" w:cs="Times New Roman"/>
           <w:color w:val="000000" w:themeColor="text1"/>
         </w:rPr>
-        <w:t>over 2.25 billion cups of coffee are consumed daily</w:t>
-      </w:r>
-      <w:r>
-        <w:rPr>
-          <w:rFonts w:ascii="Times New Roman" w:hAnsi="Times New Roman" w:cs="Times New Roman"/>
-          <w:color w:val="000000" w:themeColor="text1"/>
-        </w:rPr>
-        <w:t xml:space="preserve"> in the world</w:t>
-      </w:r>
-      <w:r>
-        <w:rPr>
-          <w:rFonts w:ascii="Times New Roman" w:hAnsi="Times New Roman" w:cs="Times New Roman"/>
-          <w:color w:val="000000" w:themeColor="text1"/>
-        </w:rPr>
-        <w:t>, underscoring coffee's widespread popularity</w:t>
+        <w:t>over 2.25 billion cups of coffee are consumed daily in the world, underscoring coffee's widespread popularity</w:t>
       </w:r>
       <w:r>
         <w:rPr>
@@ -2471,14 +2456,7 @@
           <w:rFonts w:ascii="Times New Roman" w:hAnsi="Times New Roman" w:cs="Times New Roman"/>
           <w:color w:val="000000" w:themeColor="text1"/>
         </w:rPr>
-        <w:t>Coffee beans from Hawaii are priced higher on average than those from other regions</w:t>
-      </w:r>
-      <w:r>
-        <w:rPr>
-          <w:rFonts w:ascii="Times New Roman" w:hAnsi="Times New Roman" w:cs="Times New Roman"/>
-          <w:color w:val="000000" w:themeColor="text1"/>
-        </w:rPr>
-        <w:t>.</w:t>
+        <w:t>Coffee beans from Hawaii are priced higher on average than those from other regions.</w:t>
       </w:r>
     </w:p>
     <w:p>
@@ -2706,7 +2684,7 @@
           <w:kern w:val="0"/>
         </w:rPr>
         <w:drawing>
-          <wp:inline distT="0" distB="0" distL="0" distR="0" wp14:anchorId="46BB6D09" wp14:editId="1EDC5533">
+          <wp:inline distT="0" distB="0" distL="0" distR="0" wp14:anchorId="46BB6D09" wp14:editId="796BBCCA">
             <wp:extent cx="2762865" cy="2595203"/>
             <wp:effectExtent l="0" t="0" r="0" b="0"/>
             <wp:docPr id="2004253443" name="Picture 7" descr="A graph showing the price of coffee&#10;&#10;AI-generated content may be incorrect."/>
@@ -2995,25 +2973,7 @@
           <w:kern w:val="0"/>
           <w14:ligatures w14:val="none"/>
         </w:rPr>
-        <w:t xml:space="preserve">Figure4: box plot </w:t>
-      </w:r>
-      <w:r>
-        <w:rPr>
-          <w:rFonts w:ascii="Times New Roman" w:eastAsia="Times New Roman" w:hAnsi="Times New Roman" w:cs="Times New Roman"/>
-          <w:color w:val="000000" w:themeColor="text1"/>
-          <w:kern w:val="0"/>
-          <w14:ligatures w14:val="none"/>
-        </w:rPr>
-        <w:t xml:space="preserve">shows the distribution of coffee regions and their </w:t>
-      </w:r>
-      <w:r>
-        <w:rPr>
-          <w:rFonts w:ascii="Times New Roman" w:eastAsia="Times New Roman" w:hAnsi="Times New Roman" w:cs="Times New Roman"/>
-          <w:color w:val="000000" w:themeColor="text1"/>
-          <w:kern w:val="0"/>
-          <w14:ligatures w14:val="none"/>
-        </w:rPr>
-        <w:t xml:space="preserve">coffee price </w:t>
+        <w:t xml:space="preserve">Figure4: box plot shows the distribution of coffee regions and their coffee price </w:t>
       </w:r>
     </w:p>
     <w:p>
@@ -3114,7 +3074,25 @@
           <w:kern w:val="0"/>
           <w14:ligatures w14:val="none"/>
         </w:rPr>
-        <w:t>heatmap in the map of the coffee origin location</w:t>
+        <w:t xml:space="preserve">heatmap in the map of the coffee </w:t>
+      </w:r>
+      <w:r>
+        <w:rPr>
+          <w:rFonts w:ascii="Times New Roman" w:eastAsia="Times New Roman" w:hAnsi="Times New Roman" w:cs="Times New Roman" w:hint="eastAsia"/>
+          <w:color w:val="000000" w:themeColor="text1"/>
+          <w:kern w:val="0"/>
+          <w14:ligatures w14:val="none"/>
+        </w:rPr>
+        <w:t xml:space="preserve">roast </w:t>
+      </w:r>
+      <w:r>
+        <w:rPr>
+          <w:rFonts w:ascii="Times New Roman" w:eastAsia="Times New Roman" w:hAnsi="Times New Roman" w:cs="Times New Roman"/>
+          <w:color w:val="000000" w:themeColor="text1"/>
+          <w:kern w:val="0"/>
+          <w14:ligatures w14:val="none"/>
+        </w:rPr>
+        <w:t>location</w:t>
       </w:r>
     </w:p>
     <w:p>
@@ -3312,52 +3290,16 @@
           <w:kern w:val="0"/>
           <w14:ligatures w14:val="none"/>
         </w:rPr>
-        <w:t xml:space="preserve">nate hypotheses and </w:t>
-      </w:r>
-      <w:r>
-        <w:rPr>
-          <w:rFonts w:ascii="Times New Roman" w:eastAsia="Times New Roman" w:hAnsi="Times New Roman" w:cs="Times New Roman"/>
-          <w:color w:val="000000" w:themeColor="text1"/>
-          <w:kern w:val="0"/>
-          <w14:ligatures w14:val="none"/>
-        </w:rPr>
-        <w:t>assumptions</w:t>
-      </w:r>
-      <w:r>
-        <w:rPr>
-          <w:rFonts w:ascii="Times New Roman" w:eastAsia="Times New Roman" w:hAnsi="Times New Roman" w:cs="Times New Roman"/>
-          <w:color w:val="000000" w:themeColor="text1"/>
-          <w:kern w:val="0"/>
-          <w14:ligatures w14:val="none"/>
-        </w:rPr>
-        <w:t xml:space="preserve">, </w:t>
-      </w:r>
-      <w:r>
-        <w:rPr>
-          <w:rFonts w:ascii="Times New Roman" w:eastAsia="Times New Roman" w:hAnsi="Times New Roman" w:cs="Times New Roman"/>
-          <w:color w:val="000000" w:themeColor="text1"/>
-          <w:kern w:val="0"/>
-          <w14:ligatures w14:val="none"/>
-        </w:rPr>
-        <w:t>the s</w:t>
-      </w:r>
-      <w:r>
-        <w:rPr>
-          <w:rFonts w:ascii="Times New Roman" w:eastAsia="Times New Roman" w:hAnsi="Times New Roman" w:cs="Times New Roman"/>
-          <w:color w:val="000000" w:themeColor="text1"/>
-          <w:kern w:val="0"/>
-          <w14:ligatures w14:val="none"/>
-        </w:rPr>
-        <w:t>tatistic</w:t>
-      </w:r>
-      <w:r>
-        <w:rPr>
-          <w:rFonts w:ascii="Times New Roman" w:eastAsia="Times New Roman" w:hAnsi="Times New Roman" w:cs="Times New Roman"/>
-          <w:color w:val="000000" w:themeColor="text1"/>
-          <w:kern w:val="0"/>
-          <w14:ligatures w14:val="none"/>
-        </w:rPr>
-        <w:t xml:space="preserve"> approach </w:t>
+        <w:t xml:space="preserve">nate hypotheses and assumptions, </w:t>
+      </w:r>
+      <w:r>
+        <w:rPr>
+          <w:rFonts w:ascii="Times New Roman" w:eastAsia="Times New Roman" w:hAnsi="Times New Roman" w:cs="Times New Roman"/>
+          <w:color w:val="000000" w:themeColor="text1"/>
+          <w:kern w:val="0"/>
+          <w14:ligatures w14:val="none"/>
+        </w:rPr>
+        <w:t xml:space="preserve">the statistic approach </w:t>
       </w:r>
       <w:r>
         <w:rPr>
@@ -3526,16 +3468,7 @@
           <w:kern w:val="0"/>
           <w14:ligatures w14:val="none"/>
         </w:rPr>
-        <w:t xml:space="preserve">T-test: </w:t>
-      </w:r>
-      <w:r>
-        <w:rPr>
-          <w:rFonts w:ascii="Times New Roman" w:eastAsia="Times New Roman" w:hAnsi="Times New Roman" w:cs="Times New Roman"/>
-          <w:color w:val="000000" w:themeColor="text1"/>
-          <w:kern w:val="0"/>
-          <w14:ligatures w14:val="none"/>
-        </w:rPr>
-        <w:t xml:space="preserve">to examinate the relation between categorical </w:t>
+        <w:t xml:space="preserve">T-test: to examinate the relation between categorical </w:t>
       </w:r>
       <w:r>
         <w:rPr>
@@ -3901,25 +3834,7 @@
           <w:kern w:val="0"/>
           <w14:ligatures w14:val="none"/>
         </w:rPr>
-        <w:t xml:space="preserve">we found that the region in </w:t>
-      </w:r>
-      <w:r>
-        <w:rPr>
-          <w:rFonts w:ascii="Times New Roman" w:eastAsia="Times New Roman" w:hAnsi="Times New Roman" w:cs="Times New Roman"/>
-          <w:color w:val="000000" w:themeColor="text1"/>
-          <w:kern w:val="0"/>
-          <w14:ligatures w14:val="none"/>
-        </w:rPr>
-        <w:t>Central America and Asia Pacific consistently show higher coffee scores</w:t>
-      </w:r>
-      <w:r>
-        <w:rPr>
-          <w:rFonts w:ascii="Times New Roman" w:eastAsia="Times New Roman" w:hAnsi="Times New Roman" w:cs="Times New Roman"/>
-          <w:color w:val="000000" w:themeColor="text1"/>
-          <w:kern w:val="0"/>
-          <w14:ligatures w14:val="none"/>
-        </w:rPr>
-        <w:t xml:space="preserve">. </w:t>
+        <w:t xml:space="preserve">we found that the region in Central America and Asia Pacific consistently show higher coffee scores. </w:t>
       </w:r>
       <w:r>
         <w:rPr>
@@ -3955,16 +3870,7 @@
           <w:kern w:val="0"/>
           <w14:ligatures w14:val="none"/>
         </w:rPr>
-        <w:t>m</w:t>
-      </w:r>
-      <w:r>
-        <w:rPr>
-          <w:rFonts w:ascii="Times New Roman" w:eastAsia="Times New Roman" w:hAnsi="Times New Roman" w:cs="Times New Roman"/>
-          <w:color w:val="000000" w:themeColor="text1"/>
-          <w:kern w:val="0"/>
-          <w14:ligatures w14:val="none"/>
-        </w:rPr>
-        <w:t>edium roast coffees demonstrated the highest average scores</w:t>
+        <w:t>medium roast coffees demonstrated the highest average scores</w:t>
       </w:r>
       <w:r>
         <w:rPr>
@@ -4671,17 +4577,7 @@
           <w:szCs w:val="23"/>
           <w:shd w:val="clear" w:color="auto" w:fill="FFFFFF"/>
         </w:rPr>
-        <w:t xml:space="preserve"> it is </w:t>
-      </w:r>
-      <w:r>
-        <w:rPr>
-          <w:rFonts w:ascii="Times New Roman" w:hAnsi="Times New Roman" w:cs="Times New Roman"/>
-          <w:color w:val="000000" w:themeColor="text1"/>
-          <w:sz w:val="23"/>
-          <w:szCs w:val="23"/>
-          <w:shd w:val="clear" w:color="auto" w:fill="FFFFFF"/>
-        </w:rPr>
-        <w:t>the average of the squares of the errors or deviations. The error is the amount by which the actual values differ from the predicted values.</w:t>
+        <w:t xml:space="preserve"> it is the average of the squares of the errors or deviations. The error is the amount by which the actual values differ from the predicted values.</w:t>
       </w:r>
     </w:p>
     <w:p>
@@ -4831,6 +4727,7 @@
                 <w:sz w:val="20"/>
                 <w:szCs w:val="20"/>
               </w:rPr>
+              <w:lastRenderedPageBreak/>
               <w:t>Algorithm</w:t>
             </w:r>
           </w:p>
@@ -5255,7 +5152,7 @@
       <w:pPr>
         <w:spacing w:before="100" w:beforeAutospacing="1" w:after="100" w:afterAutospacing="1" w:line="480" w:lineRule="auto"/>
         <w:rPr>
-          <w:rFonts w:ascii="Times New Roman" w:eastAsia="Times New Roman" w:hAnsi="Times New Roman" w:cs="Times New Roman" w:hint="eastAsia"/>
+          <w:rFonts w:ascii="Times New Roman" w:eastAsia="Times New Roman" w:hAnsi="Times New Roman" w:cs="Times New Roman"/>
           <w:color w:val="000000" w:themeColor="text1"/>
           <w:kern w:val="0"/>
           <w14:ligatures w14:val="none"/>
@@ -5634,7 +5531,7 @@
       <w:pPr>
         <w:spacing w:after="0" w:line="480" w:lineRule="auto"/>
         <w:rPr>
-          <w:rFonts w:ascii="Times New Roman" w:eastAsia="Times New Roman" w:hAnsi="Times New Roman" w:cs="Times New Roman" w:hint="eastAsia"/>
+          <w:rFonts w:ascii="Times New Roman" w:eastAsia="Times New Roman" w:hAnsi="Times New Roman" w:cs="Times New Roman"/>
           <w:color w:val="000000" w:themeColor="text1"/>
           <w:kern w:val="0"/>
           <w14:ligatures w14:val="none"/>
@@ -5756,6 +5653,7 @@
           <w:kern w:val="0"/>
           <w14:ligatures w14:val="none"/>
         </w:rPr>
+        <w:lastRenderedPageBreak/>
         <w:t>Deep Learning Models: Exploring Convolutional Neural Networks (CNNs) to analyze coffee bean images for quality assessment.</w:t>
       </w:r>
     </w:p>
@@ -5978,15 +5876,7 @@
           <w:iCs/>
           <w:color w:val="000000" w:themeColor="text1"/>
         </w:rPr>
-        <w:t xml:space="preserve"> </w:t>
-      </w:r>
-      <w:r>
-        <w:rPr>
-          <w:i/>
-          <w:iCs/>
-          <w:color w:val="000000" w:themeColor="text1"/>
-        </w:rPr>
-        <w:t>Coffee Review - the world’s leading coffee guide</w:t>
+        <w:t xml:space="preserve"> Coffee Review - the world’s leading coffee guide</w:t>
       </w:r>
       <w:r>
         <w:rPr>
@@ -6098,13 +5988,7 @@
         <w:rPr>
           <w:color w:val="000000" w:themeColor="text1"/>
         </w:rPr>
-        <w:t xml:space="preserve"> </w:t>
-      </w:r>
-      <w:r>
-        <w:rPr>
-          <w:color w:val="000000" w:themeColor="text1"/>
-        </w:rPr>
-        <w:t xml:space="preserve">OpenWeatherMap.org. (n.d.). </w:t>
+        <w:t xml:space="preserve"> OpenWeatherMap.org. (n.d.). </w:t>
       </w:r>
       <w:r>
         <w:rPr>
@@ -6130,43 +6014,20 @@
         </w:rPr>
         <w:t xml:space="preserve">. </w:t>
       </w:r>
-      <w:proofErr w:type="spellStart"/>
       <w:r>
         <w:rPr>
           <w:rStyle w:val="url"/>
           <w:rFonts w:eastAsiaTheme="majorEastAsia"/>
           <w:color w:val="000000" w:themeColor="text1"/>
         </w:rPr>
-        <w:t>https</w:t>
-      </w:r>
-      <w:proofErr w:type="spellEnd"/>
-      <w:r>
-        <w:rPr>
-          <w:rStyle w:val="url"/>
-          <w:rFonts w:eastAsiaTheme="majorEastAsia"/>
-          <w:color w:val="000000" w:themeColor="text1"/>
-        </w:rPr>
-        <w:t>://openweathermap.org/</w:t>
-      </w:r>
-      <w:proofErr w:type="spellStart"/>
-      <w:r>
-        <w:rPr>
-          <w:rStyle w:val="url"/>
-          <w:rFonts w:eastAsiaTheme="majorEastAsia"/>
-          <w:color w:val="000000" w:themeColor="text1"/>
-        </w:rPr>
-        <w:t>api</w:t>
-      </w:r>
-      <w:proofErr w:type="spellEnd"/>
+        <w:t>https://openweathermap.org/api</w:t>
+      </w:r>
     </w:p>
     <w:p>
       <w:pPr>
         <w:pStyle w:val="NormalWeb"/>
         <w:spacing w:before="0" w:beforeAutospacing="0" w:after="0" w:afterAutospacing="0" w:line="480" w:lineRule="auto"/>
         <w:ind w:left="720" w:hanging="720"/>
-        <w:rPr>
-          <w:rFonts w:hint="eastAsia"/>
-        </w:rPr>
       </w:pPr>
     </w:p>
     <w:p>
@@ -6241,6 +6102,11 @@
         <w:docPartUnique/>
       </w:docPartObj>
     </w:sdtPr>
+    <w:sdtEndPr>
+      <w:rPr>
+        <w:rStyle w:val="PageNumber"/>
+      </w:rPr>
+    </w:sdtEndPr>
     <w:sdtContent>
       <w:p>
         <w:pPr>
@@ -6292,6 +6158,11 @@
         <w:docPartUnique/>
       </w:docPartObj>
     </w:sdtPr>
+    <w:sdtEndPr>
+      <w:rPr>
+        <w:rStyle w:val="PageNumber"/>
+      </w:rPr>
+    </w:sdtEndPr>
     <w:sdtContent>
       <w:p>
         <w:pPr>
@@ -6410,7 +6281,7 @@
       <w:jc w:val="right"/>
       <w:outlineLvl w:val="1"/>
       <w:rPr>
-        <w:rFonts w:ascii="Times New Roman" w:eastAsia="Times New Roman" w:hAnsi="Times New Roman" w:cs="Times New Roman" w:hint="eastAsia"/>
+        <w:rFonts w:ascii="Times New Roman" w:eastAsia="Times New Roman" w:hAnsi="Times New Roman" w:cs="Times New Roman"/>
         <w:kern w:val="0"/>
         <w:sz w:val="22"/>
         <w:szCs w:val="22"/>

</xml_diff>